<commit_message>
copied requirements into documents
</commit_message>
<xml_diff>
--- a/2_training-plan.docx
+++ b/2_training-plan.docx
@@ -21,22 +21,27 @@
         <w:t xml:space="preserve"> limit)</w:t>
       </w:r>
     </w:p>
-    <w:p>
+    <w:p/>
+    <w:p>
+      <w:pPr>
+        <w:pStyle w:val="Heading2"/>
+      </w:pPr>
+      <w:r>
+        <w:t xml:space="preserve">Doctoral Dissertation and </w:t>
+      </w:r>
+      <w:r>
+        <w:t>Research Experience</w:t>
+      </w:r>
+    </w:p>
+    <w:p/>
+    <w:p>
+      <w:r>
+        <w:t>Briefly summarize your past research experience, results, and conclusions, and describe how that experience relates to the proposed fellowship. In some cases, a proposed fe</w:t>
+      </w:r>
       <w:bookmarkStart w:id="0" w:name="_GoBack"/>
       <w:bookmarkEnd w:id="0"/>
-    </w:p>
-    <w:p>
-      <w:pPr>
-        <w:pStyle w:val="Heading2"/>
-      </w:pPr>
-      <w:r>
-        <w:t>Research Experience</w:t>
-      </w:r>
-    </w:p>
-    <w:p/>
-    <w:p>
-      <w:r>
-        <w:t>Briefly summarize your past research experience, results, and conclusions, and describe how that experience relates to the proposed fellowship. In some cases, a proposed fellowship may build directly on previous research experiences, results, and conclusions. In other situations, past research experiences may lead a candidate to apply for a fellowship in a new or different area of research. Do not list academic courses in this section.</w:t>
+      <w:r>
+        <w:t>llowship may build directly on previous research experiences, results, and conclusions. In other situations, past research experiences may lead a candidate to apply for a fellowship in a new or different area of research. Do not list academic courses in this section.</w:t>
       </w:r>
     </w:p>
     <w:p>

</xml_diff>

<commit_message>
revising specific aims and training plan
</commit_message>
<xml_diff>
--- a/2_training-plan.docx
+++ b/2_training-plan.docx
@@ -36,86 +36,519 @@
     <w:p/>
     <w:p>
       <w:r>
-        <w:t>Briefly summarize your past research experience, results, and conclusions, and describe how that experience relates to the proposed fellowship. In some cases, a proposed fe</w:t>
-      </w:r>
-      <w:bookmarkStart w:id="0" w:name="_GoBack"/>
-      <w:bookmarkEnd w:id="0"/>
-      <w:r>
-        <w:t>llowship may build directly on previous research experiences, results, and conclusions. In other situations, past research experiences may lead a candidate to apply for a fellowship in a new or different area of research. Do not list academic courses in this section.</w:t>
-      </w:r>
-    </w:p>
-    <w:p>
-      <w:r>
-        <w:t>Applicants with no research experience: Describe any other scientific experiences.</w:t>
-      </w:r>
-    </w:p>
-    <w:p>
-      <w:r>
-        <w:t>Advanced graduate students (i.e., those who have or will have completed their comprehensive examinations by the time of award): Include a narrative of your planned doctoral dissertation (may be preliminary).</w:t>
-      </w:r>
-    </w:p>
-    <w:p>
-      <w:r>
-        <w:t>Postdoctoral fellowship applicants: Specify which areas of your proposed research were part of your predoctoral thesis or dissertation and which, if any, were part of a previous postdoctoral project.</w:t>
-      </w:r>
-    </w:p>
-    <w:p/>
-    <w:p/>
-    <w:p>
-      <w:pPr>
-        <w:pStyle w:val="Heading2"/>
-      </w:pPr>
-      <w:r>
-        <w:t>Training Goals and Objectives</w:t>
+        <w:t>Briefly summarize your past research experience, results, and conclusions, and describe how that experience relates to the proposed fellowship. In some cases, a proposed fellowship may build directly on previous research experiences, results, and conclusions. In other situations, past research experiences may lead a candidate to apply for a fellowship in a new or different area of research. Do not list academic courses in this section.</w:t>
       </w:r>
     </w:p>
     <w:p/>
     <w:p>
       <w:r>
-        <w:t xml:space="preserve">Describe your overall training goals for the duration of the fellowship and how the proposed fellowship will enable the attainment of these goals. </w:t>
+        <w:t>Applicants with no research experience: Describe any other scientific experiences.</w:t>
       </w:r>
     </w:p>
     <w:p>
       <w:r>
-        <w:t xml:space="preserve">Identify the skills, theories, conceptual approaches, etc. to be learned or enhanced during the award. </w:t>
+        <w:t>Advanced graduate students (i.e., those who have or will have completed their comprehensive examinations by the time of award): Include a narrative of your planned doctoral dissertation (may be preliminary).</w:t>
       </w:r>
     </w:p>
     <w:p>
       <w:r>
-        <w:t>Discuss how the proposed research will facilitate your transition to the next career stage, if applicable.</w:t>
-      </w:r>
-    </w:p>
-    <w:p/>
-    <w:p/>
-    <w:p>
-      <w:pPr>
-        <w:pStyle w:val="Heading2"/>
-      </w:pPr>
-      <w:r>
-        <w:t>Activities Planned</w:t>
+        <w:t>Postdoctoral fellowship applicants: Specify which areas of your proposed research were part of your predoctoral thesis or dissertation and which, if any, were part of a previous postdoctoral project.</w:t>
       </w:r>
     </w:p>
     <w:p/>
     <w:p>
-      <w:r>
-        <w:t xml:space="preserve">The activities planned under this award should be individually tailored and well-integrated with your research project. </w:t>
+      <w:pPr>
+        <w:pStyle w:val="Heading2"/>
+      </w:pPr>
+      <w:r>
+        <w:t>Training Goals and Objectives</w:t>
+      </w:r>
+    </w:p>
+    <w:p/>
+    <w:p>
+      <w:r>
+        <w:t xml:space="preserve">Describe your overall training goals for the duration of the fellowship and how the proposed fellowship will enable the attainment of these goals. </w:t>
       </w:r>
     </w:p>
     <w:p>
       <w:r>
-        <w:t xml:space="preserve">Describe, by year, the activities (research, coursework, professional development, clinical activities, etc.) you will be involved in during the proposed award. Estimate the percentage of time to be devoted to each activity. The percentage should total 100 for each year. </w:t>
+        <w:t xml:space="preserve">Identify the skills, theories, conceptual approaches, etc. to be learned or enhanced during the award. </w:t>
       </w:r>
     </w:p>
     <w:p>
       <w:r>
-        <w:t xml:space="preserve">Describe the research skills and techniques that you intend to learn during the award period. </w:t>
+        <w:t>Discuss how the proposed research will facilitate your transition to the next career stage, if applicable.</w:t>
+      </w:r>
+    </w:p>
+    <w:p/>
+    <w:p>
+      <w:pPr>
+        <w:pStyle w:val="Heading2"/>
+      </w:pPr>
+      <w:r>
+        <w:t>Activities Planned</w:t>
+      </w:r>
+    </w:p>
+    <w:p/>
+    <w:p>
+      <w:r>
+        <w:t xml:space="preserve">The activities planned under this award should be individually tailored and well-integrated with your research project. </w:t>
       </w:r>
     </w:p>
     <w:p>
       <w:r>
+        <w:t xml:space="preserve">Describe, by year, the activities (research, coursework, professional development, clinical activities, etc.) you will be involved in during the proposed award. Estimate the percentage of time to be devoted to each activity. The percentage should total 100 for each year. </w:t>
+      </w:r>
+    </w:p>
+    <w:p>
+      <w:r>
+        <w:t xml:space="preserve">Describe the research skills and techniques that you intend to learn during the award period. </w:t>
+      </w:r>
+    </w:p>
+    <w:p>
+      <w:r>
         <w:t xml:space="preserve">Provide a timeline detailing the proposed research training, professional development, and clinical activities for the duration of the fellowship award. Detailed timelines of research activities involving animals, human subjects, or clinical trials are requested in other sections of the fellowship application and should not be included here. The timeline you provide here should be distinct from the Study Timeline in the PHS Human Subjects and Clinical Trials Information form. </w:t>
       </w:r>
     </w:p>
+    <w:p/>
+    <w:p>
+      <w:r>
+        <w:t xml:space="preserve">If provided this NRSA award, my research training will consist of formal training, mentored research, and clinical efforts to complete the requirements of my clinical training in cardiovascular medicine at Emory University. This training grant will provide funding for the two research years of my fellowship between July 2016-June 2017 and June 2017-July 2018. The detailed activities that I will undertake during these two years are provided in </w:t>
+      </w:r>
+      <w:r>
+        <w:rPr>
+          <w:b/>
+          <w:bCs/>
+        </w:rPr>
+        <w:t>Table 1</w:t>
+      </w:r>
+      <w:r>
+        <w:t xml:space="preserve">. This training grant will provide funds for advanced coursework in epidemiology and grant writing at the Rollins School of Public Health to supplement my Master of Public Health degree. The selected coursework will enhance my understanding in advanced epidemiologic methods (EPI 738, EPI 739), advanced longitudinal data analysis (EPI 750), and grant writing (EPI 750). This coursework will allow me to gain in-depth knowledge in advanced statistical modeling and improve my ability to write grants. Additionally, as part of my research training I will attend biweekly epidemiology grand rounds, biweekly clinical cardiology grand rounds, and twice weekly clinical cardiology conferences. The proposed research will be presented at two national conferences yearly (e.g., AHA and ACC). The proposed research will be completed over the two years and detailed descriptions of my plan to complete this project are shown in </w:t>
+      </w:r>
+      <w:r>
+        <w:rPr>
+          <w:b/>
+          <w:bCs/>
+        </w:rPr>
+        <w:t>Table 1</w:t>
+      </w:r>
+      <w:r>
+        <w:t xml:space="preserve">. During the two years of funding, 65% of my time will be devoted to completing this project and presenting the findings at national meetings and preparing manuscripts. I will also attend weekly lab meetings with my primary sponsor, Dr. Vaccarino. Additionally, I will maintain a weekly outpatient cardiology clinic (1/2 day per week) to maintain my standing within the clinical fellowship program. </w:t>
+      </w:r>
+    </w:p>
+    <w:p>
+      <w:pPr>
+        <w:pStyle w:val="NormalWeb"/>
+      </w:pPr>
+    </w:p>
+    <w:p>
+      <w:r>
+        <w:lastRenderedPageBreak/>
+        <w:t>Table 1</w:t>
+      </w:r>
+      <w:r>
+        <w:t>. Detailed Effort for Activities Planned Under this Award</w:t>
+      </w:r>
+    </w:p>
+    <w:tbl>
+      <w:tblPr>
+        <w:tblStyle w:val="TableGrid"/>
+        <w:tblW w:w="0" w:type="auto"/>
+        <w:tblLook w:val="04A0" w:firstRow="1" w:lastRow="0" w:firstColumn="1" w:lastColumn="0" w:noHBand="0" w:noVBand="1"/>
+      </w:tblPr>
+      <w:tblGrid>
+        <w:gridCol w:w="7015"/>
+        <w:gridCol w:w="1890"/>
+        <w:gridCol w:w="1885"/>
+      </w:tblGrid>
+      <w:tr>
+        <w:tc>
+          <w:tcPr>
+            <w:tcW w:w="7015" w:type="dxa"/>
+          </w:tcPr>
+          <w:p/>
+        </w:tc>
+        <w:tc>
+          <w:tcPr>
+            <w:tcW w:w="1890" w:type="dxa"/>
+            <w:vAlign w:val="center"/>
+          </w:tcPr>
+          <w:p>
+            <w:pPr>
+              <w:jc w:val="center"/>
+            </w:pPr>
+            <w:r>
+              <w:t>Year 1 Effort</w:t>
+            </w:r>
+          </w:p>
+        </w:tc>
+        <w:tc>
+          <w:tcPr>
+            <w:tcW w:w="1885" w:type="dxa"/>
+            <w:vAlign w:val="center"/>
+          </w:tcPr>
+          <w:p>
+            <w:pPr>
+              <w:jc w:val="center"/>
+            </w:pPr>
+            <w:r>
+              <w:t>Year 2 Effort</w:t>
+            </w:r>
+          </w:p>
+        </w:tc>
+      </w:tr>
+      <w:tr>
+        <w:tc>
+          <w:tcPr>
+            <w:tcW w:w="7015" w:type="dxa"/>
+            <w:shd w:val="clear" w:color="auto" w:fill="FEFAC9" w:themeFill="background2"/>
+          </w:tcPr>
+          <w:p>
+            <w:r>
+              <w:t xml:space="preserve">Formal Training Plan </w:t>
+            </w:r>
+          </w:p>
+        </w:tc>
+        <w:tc>
+          <w:tcPr>
+            <w:tcW w:w="1890" w:type="dxa"/>
+            <w:shd w:val="clear" w:color="auto" w:fill="FEFAC9" w:themeFill="background2"/>
+            <w:vAlign w:val="center"/>
+          </w:tcPr>
+          <w:p>
+            <w:pPr>
+              <w:jc w:val="center"/>
+            </w:pPr>
+          </w:p>
+        </w:tc>
+        <w:tc>
+          <w:tcPr>
+            <w:tcW w:w="1885" w:type="dxa"/>
+            <w:shd w:val="clear" w:color="auto" w:fill="FEFAC9" w:themeFill="background2"/>
+            <w:vAlign w:val="center"/>
+          </w:tcPr>
+          <w:p>
+            <w:pPr>
+              <w:jc w:val="center"/>
+            </w:pPr>
+          </w:p>
+        </w:tc>
+      </w:tr>
+      <w:tr>
+        <w:tc>
+          <w:tcPr>
+            <w:tcW w:w="7015" w:type="dxa"/>
+          </w:tcPr>
+          <w:p/>
+        </w:tc>
+        <w:tc>
+          <w:tcPr>
+            <w:tcW w:w="1890" w:type="dxa"/>
+            <w:vAlign w:val="center"/>
+          </w:tcPr>
+          <w:p>
+            <w:pPr>
+              <w:jc w:val="center"/>
+            </w:pPr>
+          </w:p>
+        </w:tc>
+        <w:tc>
+          <w:tcPr>
+            <w:tcW w:w="1885" w:type="dxa"/>
+            <w:vAlign w:val="center"/>
+          </w:tcPr>
+          <w:p>
+            <w:pPr>
+              <w:jc w:val="center"/>
+            </w:pPr>
+          </w:p>
+        </w:tc>
+      </w:tr>
+      <w:tr>
+        <w:tc>
+          <w:tcPr>
+            <w:tcW w:w="7015" w:type="dxa"/>
+            <w:shd w:val="clear" w:color="auto" w:fill="809EC2" w:themeFill="accent6"/>
+          </w:tcPr>
+          <w:p>
+            <w:r>
+              <w:t>Total Training Effort</w:t>
+            </w:r>
+          </w:p>
+        </w:tc>
+        <w:tc>
+          <w:tcPr>
+            <w:tcW w:w="1890" w:type="dxa"/>
+            <w:shd w:val="clear" w:color="auto" w:fill="809EC2" w:themeFill="accent6"/>
+            <w:vAlign w:val="center"/>
+          </w:tcPr>
+          <w:p>
+            <w:pPr>
+              <w:jc w:val="center"/>
+            </w:pPr>
+          </w:p>
+        </w:tc>
+        <w:tc>
+          <w:tcPr>
+            <w:tcW w:w="1885" w:type="dxa"/>
+            <w:shd w:val="clear" w:color="auto" w:fill="809EC2" w:themeFill="accent6"/>
+            <w:vAlign w:val="center"/>
+          </w:tcPr>
+          <w:p>
+            <w:pPr>
+              <w:jc w:val="center"/>
+            </w:pPr>
+          </w:p>
+        </w:tc>
+      </w:tr>
+      <w:tr>
+        <w:tc>
+          <w:tcPr>
+            <w:tcW w:w="7015" w:type="dxa"/>
+            <w:shd w:val="clear" w:color="auto" w:fill="FEFAC9" w:themeFill="background2"/>
+          </w:tcPr>
+          <w:p>
+            <w:r>
+              <w:t>Research Plan</w:t>
+            </w:r>
+          </w:p>
+        </w:tc>
+        <w:tc>
+          <w:tcPr>
+            <w:tcW w:w="1890" w:type="dxa"/>
+            <w:shd w:val="clear" w:color="auto" w:fill="FEFAC9" w:themeFill="background2"/>
+            <w:vAlign w:val="center"/>
+          </w:tcPr>
+          <w:p>
+            <w:pPr>
+              <w:jc w:val="center"/>
+            </w:pPr>
+          </w:p>
+        </w:tc>
+        <w:tc>
+          <w:tcPr>
+            <w:tcW w:w="1885" w:type="dxa"/>
+            <w:shd w:val="clear" w:color="auto" w:fill="FEFAC9" w:themeFill="background2"/>
+            <w:vAlign w:val="center"/>
+          </w:tcPr>
+          <w:p>
+            <w:pPr>
+              <w:jc w:val="center"/>
+            </w:pPr>
+          </w:p>
+        </w:tc>
+      </w:tr>
+      <w:tr>
+        <w:tc>
+          <w:tcPr>
+            <w:tcW w:w="7015" w:type="dxa"/>
+          </w:tcPr>
+          <w:p/>
+        </w:tc>
+        <w:tc>
+          <w:tcPr>
+            <w:tcW w:w="1890" w:type="dxa"/>
+            <w:vAlign w:val="center"/>
+          </w:tcPr>
+          <w:p>
+            <w:pPr>
+              <w:jc w:val="center"/>
+            </w:pPr>
+          </w:p>
+        </w:tc>
+        <w:tc>
+          <w:tcPr>
+            <w:tcW w:w="1885" w:type="dxa"/>
+            <w:vAlign w:val="center"/>
+          </w:tcPr>
+          <w:p>
+            <w:pPr>
+              <w:jc w:val="center"/>
+            </w:pPr>
+          </w:p>
+        </w:tc>
+      </w:tr>
+      <w:tr>
+        <w:tc>
+          <w:tcPr>
+            <w:tcW w:w="7015" w:type="dxa"/>
+            <w:shd w:val="clear" w:color="auto" w:fill="809EC2" w:themeFill="accent6"/>
+          </w:tcPr>
+          <w:p>
+            <w:r>
+              <w:t>Total Research Effort</w:t>
+            </w:r>
+          </w:p>
+        </w:tc>
+        <w:tc>
+          <w:tcPr>
+            <w:tcW w:w="1890" w:type="dxa"/>
+            <w:shd w:val="clear" w:color="auto" w:fill="809EC2" w:themeFill="accent6"/>
+            <w:vAlign w:val="center"/>
+          </w:tcPr>
+          <w:p>
+            <w:pPr>
+              <w:jc w:val="center"/>
+            </w:pPr>
+          </w:p>
+        </w:tc>
+        <w:tc>
+          <w:tcPr>
+            <w:tcW w:w="1885" w:type="dxa"/>
+            <w:shd w:val="clear" w:color="auto" w:fill="809EC2" w:themeFill="accent6"/>
+            <w:vAlign w:val="center"/>
+          </w:tcPr>
+          <w:p>
+            <w:pPr>
+              <w:jc w:val="center"/>
+            </w:pPr>
+          </w:p>
+        </w:tc>
+      </w:tr>
+      <w:tr>
+        <w:tc>
+          <w:tcPr>
+            <w:tcW w:w="7015" w:type="dxa"/>
+          </w:tcPr>
+          <w:p/>
+        </w:tc>
+        <w:tc>
+          <w:tcPr>
+            <w:tcW w:w="1890" w:type="dxa"/>
+            <w:vAlign w:val="center"/>
+          </w:tcPr>
+          <w:p>
+            <w:pPr>
+              <w:jc w:val="center"/>
+            </w:pPr>
+          </w:p>
+        </w:tc>
+        <w:tc>
+          <w:tcPr>
+            <w:tcW w:w="1885" w:type="dxa"/>
+            <w:vAlign w:val="center"/>
+          </w:tcPr>
+          <w:p>
+            <w:pPr>
+              <w:jc w:val="center"/>
+            </w:pPr>
+          </w:p>
+        </w:tc>
+      </w:tr>
+      <w:tr>
+        <w:tc>
+          <w:tcPr>
+            <w:tcW w:w="7015" w:type="dxa"/>
+            <w:shd w:val="clear" w:color="auto" w:fill="FEFAC9" w:themeFill="background2"/>
+          </w:tcPr>
+          <w:p>
+            <w:r>
+              <w:t>Clinical Effort</w:t>
+            </w:r>
+          </w:p>
+        </w:tc>
+        <w:tc>
+          <w:tcPr>
+            <w:tcW w:w="1890" w:type="dxa"/>
+            <w:shd w:val="clear" w:color="auto" w:fill="FEFAC9" w:themeFill="background2"/>
+            <w:vAlign w:val="center"/>
+          </w:tcPr>
+          <w:p>
+            <w:pPr>
+              <w:jc w:val="center"/>
+            </w:pPr>
+            <w:bookmarkStart w:id="0" w:name="_GoBack"/>
+            <w:bookmarkEnd w:id="0"/>
+          </w:p>
+        </w:tc>
+        <w:tc>
+          <w:tcPr>
+            <w:tcW w:w="1885" w:type="dxa"/>
+            <w:shd w:val="clear" w:color="auto" w:fill="FEFAC9" w:themeFill="background2"/>
+            <w:vAlign w:val="center"/>
+          </w:tcPr>
+          <w:p>
+            <w:pPr>
+              <w:jc w:val="center"/>
+            </w:pPr>
+          </w:p>
+        </w:tc>
+      </w:tr>
+      <w:tr>
+        <w:tc>
+          <w:tcPr>
+            <w:tcW w:w="7015" w:type="dxa"/>
+          </w:tcPr>
+          <w:p/>
+        </w:tc>
+        <w:tc>
+          <w:tcPr>
+            <w:tcW w:w="1890" w:type="dxa"/>
+            <w:vAlign w:val="center"/>
+          </w:tcPr>
+          <w:p>
+            <w:pPr>
+              <w:jc w:val="center"/>
+            </w:pPr>
+          </w:p>
+        </w:tc>
+        <w:tc>
+          <w:tcPr>
+            <w:tcW w:w="1885" w:type="dxa"/>
+            <w:vAlign w:val="center"/>
+          </w:tcPr>
+          <w:p>
+            <w:pPr>
+              <w:jc w:val="center"/>
+            </w:pPr>
+          </w:p>
+        </w:tc>
+      </w:tr>
+      <w:tr>
+        <w:tc>
+          <w:tcPr>
+            <w:tcW w:w="7015" w:type="dxa"/>
+            <w:shd w:val="clear" w:color="auto" w:fill="809EC2" w:themeFill="accent6"/>
+          </w:tcPr>
+          <w:p>
+            <w:r>
+              <w:t>Total Training, Research, and Clinical Effort</w:t>
+            </w:r>
+          </w:p>
+        </w:tc>
+        <w:tc>
+          <w:tcPr>
+            <w:tcW w:w="1890" w:type="dxa"/>
+            <w:shd w:val="clear" w:color="auto" w:fill="809EC2" w:themeFill="accent6"/>
+            <w:vAlign w:val="center"/>
+          </w:tcPr>
+          <w:p>
+            <w:pPr>
+              <w:jc w:val="center"/>
+            </w:pPr>
+            <w:r>
+              <w:t>100%</w:t>
+            </w:r>
+          </w:p>
+        </w:tc>
+        <w:tc>
+          <w:tcPr>
+            <w:tcW w:w="1885" w:type="dxa"/>
+            <w:shd w:val="clear" w:color="auto" w:fill="809EC2" w:themeFill="accent6"/>
+            <w:vAlign w:val="center"/>
+          </w:tcPr>
+          <w:p>
+            <w:pPr>
+              <w:jc w:val="center"/>
+            </w:pPr>
+            <w:r>
+              <w:t>100%</w:t>
+            </w:r>
+          </w:p>
+        </w:tc>
+      </w:tr>
+    </w:tbl>
+    <w:p/>
     <w:p/>
     <w:sectPr>
       <w:pgSz w:w="12240" w:h="15840"/>
@@ -130,13 +563,102 @@
 <file path=word/numbering.xml><?xml version="1.0" encoding="utf-8"?>
 <w:numbering xmlns:wpc="http://schemas.microsoft.com/office/word/2010/wordprocessingCanvas" xmlns:cx="http://schemas.microsoft.com/office/drawing/2014/chartex" xmlns:cx1="http://schemas.microsoft.com/office/drawing/2015/9/8/chartex" xmlns:cx2="http://schemas.microsoft.com/office/drawing/2015/10/21/chartex" xmlns:cx3="http://schemas.microsoft.com/office/drawing/2016/5/9/chartex" xmlns:cx4="http://schemas.microsoft.com/office/drawing/2016/5/10/chartex" xmlns:cx5="http://schemas.microsoft.com/office/drawing/2016/5/11/chartex" xmlns:cx6="http://schemas.microsoft.com/office/drawing/2016/5/12/chartex" xmlns:cx7="http://schemas.microsoft.com/office/drawing/2016/5/13/chartex" xmlns:cx8="http://schemas.microsoft.com/office/drawing/2016/5/14/chartex" xmlns:mc="http://schemas.openxmlformats.org/markup-compatibility/2006" xmlns:aink="http://schemas.microsoft.com/office/drawing/2016/ink" xmlns:am3d="http://schemas.microsoft.com/office/drawing/2017/model3d" xmlns:o="urn:schemas-microsoft-com:office:office" xmlns:r="http://schemas.openxmlformats.org/officeDocument/2006/relationships" xmlns:m="http://schemas.openxmlformats.org/officeDocument/2006/math" xmlns:v="urn:schemas-microsoft-com:vml" xmlns:wp14="http://schemas.microsoft.com/office/word/2010/wordprocessingDrawing" xmlns:wp="http://schemas.openxmlformats.org/drawingml/2006/wordprocessingDrawing" xmlns:w10="urn:schemas-microsoft-com:office:word" xmlns:w="http://schemas.openxmlformats.org/wordprocessingml/2006/main" xmlns:w14="http://schemas.microsoft.com/office/word/2010/wordml" xmlns:w15="http://schemas.microsoft.com/office/word/2012/wordml" xmlns:w16cid="http://schemas.microsoft.com/office/word/2016/wordml/cid" xmlns:w16se="http://schemas.microsoft.com/office/word/2015/wordml/symex" xmlns:wpg="http://schemas.microsoft.com/office/word/2010/wordprocessingGroup" xmlns:wpi="http://schemas.microsoft.com/office/word/2010/wordprocessingInk" xmlns:wne="http://schemas.microsoft.com/office/word/2006/wordml" xmlns:wps="http://schemas.microsoft.com/office/word/2010/wordprocessingShape" mc:Ignorable="w14 w15 w16se w16cid wp14">
   <w:abstractNum w:abstractNumId="0" w15:restartNumberingAfterBreak="0">
+    <w:nsid w:val="14855D50"/>
+    <w:multiLevelType w:val="hybridMultilevel"/>
+    <w:tmpl w:val="5DC6E358"/>
+    <w:lvl w:ilvl="0" w:tplc="4808EF8C">
+      <w:start w:val="1"/>
+      <w:numFmt w:val="decimal"/>
+      <w:pStyle w:val="Heading2"/>
+      <w:lvlText w:val="%1."/>
+      <w:lvlJc w:val="left"/>
+      <w:pPr>
+        <w:ind w:left="360" w:hanging="360"/>
+      </w:pPr>
+      <w:rPr>
+        <w:rFonts w:hint="default"/>
+      </w:rPr>
+    </w:lvl>
+    <w:lvl w:ilvl="1" w:tplc="04090019" w:tentative="1">
+      <w:start w:val="1"/>
+      <w:numFmt w:val="lowerLetter"/>
+      <w:lvlText w:val="%2."/>
+      <w:lvlJc w:val="left"/>
+      <w:pPr>
+        <w:ind w:left="1080" w:hanging="360"/>
+      </w:pPr>
+    </w:lvl>
+    <w:lvl w:ilvl="2" w:tplc="0409001B" w:tentative="1">
+      <w:start w:val="1"/>
+      <w:numFmt w:val="lowerRoman"/>
+      <w:lvlText w:val="%3."/>
+      <w:lvlJc w:val="right"/>
+      <w:pPr>
+        <w:ind w:left="1800" w:hanging="180"/>
+      </w:pPr>
+    </w:lvl>
+    <w:lvl w:ilvl="3" w:tplc="0409000F" w:tentative="1">
+      <w:start w:val="1"/>
+      <w:numFmt w:val="decimal"/>
+      <w:lvlText w:val="%4."/>
+      <w:lvlJc w:val="left"/>
+      <w:pPr>
+        <w:ind w:left="2520" w:hanging="360"/>
+      </w:pPr>
+    </w:lvl>
+    <w:lvl w:ilvl="4" w:tplc="04090019" w:tentative="1">
+      <w:start w:val="1"/>
+      <w:numFmt w:val="lowerLetter"/>
+      <w:lvlText w:val="%5."/>
+      <w:lvlJc w:val="left"/>
+      <w:pPr>
+        <w:ind w:left="3240" w:hanging="360"/>
+      </w:pPr>
+    </w:lvl>
+    <w:lvl w:ilvl="5" w:tplc="0409001B" w:tentative="1">
+      <w:start w:val="1"/>
+      <w:numFmt w:val="lowerRoman"/>
+      <w:lvlText w:val="%6."/>
+      <w:lvlJc w:val="right"/>
+      <w:pPr>
+        <w:ind w:left="3960" w:hanging="180"/>
+      </w:pPr>
+    </w:lvl>
+    <w:lvl w:ilvl="6" w:tplc="0409000F" w:tentative="1">
+      <w:start w:val="1"/>
+      <w:numFmt w:val="decimal"/>
+      <w:lvlText w:val="%7."/>
+      <w:lvlJc w:val="left"/>
+      <w:pPr>
+        <w:ind w:left="4680" w:hanging="360"/>
+      </w:pPr>
+    </w:lvl>
+    <w:lvl w:ilvl="7" w:tplc="04090019" w:tentative="1">
+      <w:start w:val="1"/>
+      <w:numFmt w:val="lowerLetter"/>
+      <w:lvlText w:val="%8."/>
+      <w:lvlJc w:val="left"/>
+      <w:pPr>
+        <w:ind w:left="5400" w:hanging="360"/>
+      </w:pPr>
+    </w:lvl>
+    <w:lvl w:ilvl="8" w:tplc="0409001B" w:tentative="1">
+      <w:start w:val="1"/>
+      <w:numFmt w:val="lowerRoman"/>
+      <w:lvlText w:val="%9."/>
+      <w:lvlJc w:val="right"/>
+      <w:pPr>
+        <w:ind w:left="6120" w:hanging="180"/>
+      </w:pPr>
+    </w:lvl>
+  </w:abstractNum>
+  <w:abstractNum w:abstractNumId="1" w15:restartNumberingAfterBreak="0">
     <w:nsid w:val="189D765D"/>
     <w:multiLevelType w:val="hybridMultilevel"/>
     <w:tmpl w:val="F688454A"/>
     <w:lvl w:ilvl="0" w:tplc="9A845A7A">
       <w:start w:val="1"/>
       <w:numFmt w:val="upperLetter"/>
-      <w:pStyle w:val="Heading2"/>
       <w:lvlText w:val="%1."/>
       <w:lvlJc w:val="left"/>
       <w:pPr>
@@ -219,7 +741,7 @@
       </w:pPr>
     </w:lvl>
   </w:abstractNum>
-  <w:abstractNum w:abstractNumId="1" w15:restartNumberingAfterBreak="0">
+  <w:abstractNum w:abstractNumId="2" w15:restartNumberingAfterBreak="0">
     <w:nsid w:val="1E6F37A8"/>
     <w:multiLevelType w:val="hybridMultilevel"/>
     <w:tmpl w:val="DCCAF3B6"/>
@@ -309,9 +831,12 @@
     </w:lvl>
   </w:abstractNum>
   <w:num w:numId="1">
+    <w:abstractNumId w:val="2"/>
+  </w:num>
+  <w:num w:numId="2">
     <w:abstractNumId w:val="1"/>
   </w:num>
-  <w:num w:numId="2">
+  <w:num w:numId="3">
     <w:abstractNumId w:val="0"/>
   </w:num>
 </w:numbering>
@@ -334,7 +859,7 @@
       </w:pPr>
     </w:pPrDefault>
   </w:docDefaults>
-  <w:latentStyles w:defLockedState="0" w:defUIPriority="99" w:defSemiHidden="0" w:defUnhideWhenUsed="0" w:defQFormat="0" w:count="375">
+  <w:latentStyles w:defLockedState="0" w:defUIPriority="99" w:defSemiHidden="0" w:defUnhideWhenUsed="0" w:defQFormat="0" w:count="376">
     <w:lsdException w:name="Normal" w:uiPriority="0" w:qFormat="1"/>
     <w:lsdException w:name="heading 1" w:uiPriority="9" w:qFormat="1"/>
     <w:lsdException w:name="heading 2" w:semiHidden="1" w:uiPriority="9" w:unhideWhenUsed="1" w:qFormat="1"/>
@@ -710,11 +1235,12 @@
     <w:lsdException w:name="Smart Hyperlink" w:semiHidden="1" w:unhideWhenUsed="1"/>
     <w:lsdException w:name="Hashtag" w:semiHidden="1" w:unhideWhenUsed="1"/>
     <w:lsdException w:name="Unresolved Mention" w:semiHidden="1" w:unhideWhenUsed="1"/>
+    <w:lsdException w:name="Smart Link" w:semiHidden="1" w:unhideWhenUsed="1"/>
   </w:latentStyles>
   <w:style w:type="paragraph" w:default="1" w:styleId="Normal">
     <w:name w:val="Normal"/>
     <w:qFormat/>
-    <w:rsid w:val="00D054A0"/>
+    <w:rsid w:val="00056A08"/>
     <w:pPr>
       <w:spacing w:after="0" w:line="240" w:lineRule="auto"/>
     </w:pPr>
@@ -745,10 +1271,10 @@
     <w:uiPriority w:val="9"/>
     <w:unhideWhenUsed/>
     <w:qFormat/>
-    <w:rsid w:val="00D054A0"/>
+    <w:rsid w:val="000F780A"/>
     <w:pPr>
       <w:numPr>
-        <w:numId w:val="2"/>
+        <w:numId w:val="3"/>
       </w:numPr>
       <w:outlineLvl w:val="1"/>
     </w:pPr>
@@ -819,7 +1345,7 @@
     <w:basedOn w:val="DefaultParagraphFont"/>
     <w:link w:val="Heading2"/>
     <w:uiPriority w:val="9"/>
-    <w:rsid w:val="00D054A0"/>
+    <w:rsid w:val="000F780A"/>
     <w:rPr>
       <w:rFonts w:ascii="Arial" w:hAnsi="Arial" w:cs="Arial"/>
       <w:b/>
@@ -841,13 +1367,59 @@
       <w:szCs w:val="24"/>
     </w:rPr>
   </w:style>
+  <w:style w:type="paragraph" w:styleId="NormalWeb">
+    <w:name w:val="Normal (Web)"/>
+    <w:basedOn w:val="Normal"/>
+    <w:uiPriority w:val="99"/>
+    <w:unhideWhenUsed/>
+    <w:rsid w:val="007B1034"/>
+    <w:pPr>
+      <w:spacing w:before="100" w:beforeAutospacing="1" w:after="100" w:afterAutospacing="1"/>
+    </w:pPr>
+    <w:rPr>
+      <w:rFonts w:ascii="Times New Roman" w:eastAsia="Times New Roman" w:hAnsi="Times New Roman" w:cs="Times New Roman"/>
+      <w:sz w:val="24"/>
+      <w:szCs w:val="24"/>
+    </w:rPr>
+  </w:style>
+  <w:style w:type="table" w:styleId="TableGrid">
+    <w:name w:val="Table Grid"/>
+    <w:basedOn w:val="TableNormal"/>
+    <w:uiPriority w:val="39"/>
+    <w:rsid w:val="00056A08"/>
+    <w:pPr>
+      <w:spacing w:after="0" w:line="240" w:lineRule="auto"/>
+    </w:pPr>
+    <w:tblPr>
+      <w:tblBorders>
+        <w:top w:val="single" w:sz="4" w:space="0" w:color="auto"/>
+        <w:left w:val="single" w:sz="4" w:space="0" w:color="auto"/>
+        <w:bottom w:val="single" w:sz="4" w:space="0" w:color="auto"/>
+        <w:right w:val="single" w:sz="4" w:space="0" w:color="auto"/>
+        <w:insideH w:val="single" w:sz="4" w:space="0" w:color="auto"/>
+        <w:insideV w:val="single" w:sz="4" w:space="0" w:color="auto"/>
+      </w:tblBorders>
+    </w:tblPr>
+  </w:style>
+  <w:style w:type="character" w:styleId="Hyperlink">
+    <w:name w:val="Hyperlink"/>
+    <w:basedOn w:val="DefaultParagraphFont"/>
+    <w:uiPriority w:val="99"/>
+    <w:semiHidden/>
+    <w:unhideWhenUsed/>
+    <w:rsid w:val="00A45F73"/>
+    <w:rPr>
+      <w:color w:val="0000FF"/>
+      <w:u w:val="single"/>
+    </w:rPr>
+  </w:style>
 </w:styles>
 </file>
 
 <file path=word/theme/theme1.xml><?xml version="1.0" encoding="utf-8"?>
 <a:theme xmlns:a="http://schemas.openxmlformats.org/drawingml/2006/main" name="Office Theme">
   <a:themeElements>
-    <a:clrScheme name="Office">
+    <a:clrScheme name="Paper">
       <a:dk1>
         <a:sysClr val="windowText" lastClr="000000"/>
       </a:dk1>
@@ -855,34 +1427,34 @@
         <a:sysClr val="window" lastClr="FFFFFF"/>
       </a:lt1>
       <a:dk2>
-        <a:srgbClr val="44546A"/>
+        <a:srgbClr val="444D26"/>
       </a:dk2>
       <a:lt2>
-        <a:srgbClr val="E7E6E6"/>
+        <a:srgbClr val="FEFAC9"/>
       </a:lt2>
       <a:accent1>
-        <a:srgbClr val="4472C4"/>
+        <a:srgbClr val="A5B592"/>
       </a:accent1>
       <a:accent2>
-        <a:srgbClr val="ED7D31"/>
+        <a:srgbClr val="F3A447"/>
       </a:accent2>
       <a:accent3>
-        <a:srgbClr val="A5A5A5"/>
+        <a:srgbClr val="E7BC29"/>
       </a:accent3>
       <a:accent4>
-        <a:srgbClr val="FFC000"/>
+        <a:srgbClr val="D092A7"/>
       </a:accent4>
       <a:accent5>
-        <a:srgbClr val="5B9BD5"/>
+        <a:srgbClr val="9C85C0"/>
       </a:accent5>
       <a:accent6>
-        <a:srgbClr val="70AD47"/>
+        <a:srgbClr val="809EC2"/>
       </a:accent6>
       <a:hlink>
-        <a:srgbClr val="0563C1"/>
+        <a:srgbClr val="8E58B6"/>
       </a:hlink>
       <a:folHlink>
-        <a:srgbClr val="954F72"/>
+        <a:srgbClr val="7F6F6F"/>
       </a:folHlink>
     </a:clrScheme>
     <a:fontScheme name="Office">

</xml_diff>

<commit_message>
working on training plan
</commit_message>
<xml_diff>
--- a/2_training-plan.docx
+++ b/2_training-plan.docx
@@ -176,8 +176,14 @@
           <w:p>
             <w:pPr>
               <w:jc w:val="center"/>
+              <w:rPr>
+                <w:b/>
+              </w:rPr>
             </w:pPr>
             <w:r>
+              <w:rPr>
+                <w:b/>
+              </w:rPr>
               <w:t>Year 1 Effort</w:t>
             </w:r>
           </w:p>
@@ -190,8 +196,14 @@
           <w:p>
             <w:pPr>
               <w:jc w:val="center"/>
+              <w:rPr>
+                <w:b/>
+              </w:rPr>
             </w:pPr>
             <w:r>
+              <w:rPr>
+                <w:b/>
+              </w:rPr>
               <w:t>Year 2 Effort</w:t>
             </w:r>
           </w:p>
@@ -204,7 +216,15 @@
             <w:shd w:val="clear" w:color="auto" w:fill="FEFAC9" w:themeFill="background2"/>
           </w:tcPr>
           <w:p>
+            <w:pPr>
+              <w:rPr>
+                <w:b/>
+              </w:rPr>
+            </w:pPr>
             <w:r>
+              <w:rPr>
+                <w:b/>
+              </w:rPr>
               <w:t xml:space="preserve">Formal Training Plan </w:t>
             </w:r>
           </w:p>
@@ -271,7 +291,15 @@
             <w:shd w:val="clear" w:color="auto" w:fill="809EC2" w:themeFill="accent6"/>
           </w:tcPr>
           <w:p>
+            <w:pPr>
+              <w:rPr>
+                <w:b/>
+              </w:rPr>
+            </w:pPr>
             <w:r>
+              <w:rPr>
+                <w:b/>
+              </w:rPr>
               <w:t>Total Training Effort</w:t>
             </w:r>
           </w:p>
@@ -308,7 +336,15 @@
             <w:shd w:val="clear" w:color="auto" w:fill="FEFAC9" w:themeFill="background2"/>
           </w:tcPr>
           <w:p>
+            <w:pPr>
+              <w:rPr>
+                <w:b/>
+              </w:rPr>
+            </w:pPr>
             <w:r>
+              <w:rPr>
+                <w:b/>
+              </w:rPr>
               <w:t>Research Plan</w:t>
             </w:r>
           </w:p>
@@ -375,7 +411,16 @@
             <w:shd w:val="clear" w:color="auto" w:fill="809EC2" w:themeFill="accent6"/>
           </w:tcPr>
           <w:p>
+            <w:pPr>
+              <w:rPr>
+                <w:b/>
+              </w:rPr>
+            </w:pPr>
+            <w:bookmarkStart w:id="0" w:name="_GoBack" w:colFirst="0" w:colLast="0"/>
             <w:r>
+              <w:rPr>
+                <w:b/>
+              </w:rPr>
               <w:t>Total Research Effort</w:t>
             </w:r>
           </w:p>
@@ -405,6 +450,7 @@
           </w:p>
         </w:tc>
       </w:tr>
+      <w:bookmarkEnd w:id="0"/>
       <w:tr>
         <w:tc>
           <w:tcPr>
@@ -442,7 +488,15 @@
             <w:shd w:val="clear" w:color="auto" w:fill="FEFAC9" w:themeFill="background2"/>
           </w:tcPr>
           <w:p>
+            <w:pPr>
+              <w:rPr>
+                <w:b/>
+              </w:rPr>
+            </w:pPr>
             <w:r>
+              <w:rPr>
+                <w:b/>
+              </w:rPr>
               <w:t>Clinical Effort</w:t>
             </w:r>
           </w:p>
@@ -457,8 +511,6 @@
             <w:pPr>
               <w:jc w:val="center"/>
             </w:pPr>
-            <w:bookmarkStart w:id="0" w:name="_GoBack"/>
-            <w:bookmarkEnd w:id="0"/>
           </w:p>
         </w:tc>
         <w:tc>
@@ -511,7 +563,15 @@
             <w:shd w:val="clear" w:color="auto" w:fill="809EC2" w:themeFill="accent6"/>
           </w:tcPr>
           <w:p>
+            <w:pPr>
+              <w:rPr>
+                <w:b/>
+              </w:rPr>
+            </w:pPr>
             <w:r>
+              <w:rPr>
+                <w:b/>
+              </w:rPr>
               <w:t>Total Training, Research, and Clinical Effort</w:t>
             </w:r>
           </w:p>
@@ -859,7 +919,7 @@
       </w:pPr>
     </w:pPrDefault>
   </w:docDefaults>
-  <w:latentStyles w:defLockedState="0" w:defUIPriority="99" w:defSemiHidden="0" w:defUnhideWhenUsed="0" w:defQFormat="0" w:count="376">
+  <w:latentStyles w:defLockedState="0" w:defUIPriority="99" w:defSemiHidden="0" w:defUnhideWhenUsed="0" w:defQFormat="0" w:count="375">
     <w:lsdException w:name="Normal" w:uiPriority="0" w:qFormat="1"/>
     <w:lsdException w:name="heading 1" w:uiPriority="9" w:qFormat="1"/>
     <w:lsdException w:name="heading 2" w:semiHidden="1" w:uiPriority="9" w:unhideWhenUsed="1" w:qFormat="1"/>
@@ -1235,7 +1295,6 @@
     <w:lsdException w:name="Smart Hyperlink" w:semiHidden="1" w:unhideWhenUsed="1"/>
     <w:lsdException w:name="Hashtag" w:semiHidden="1" w:unhideWhenUsed="1"/>
     <w:lsdException w:name="Unresolved Mention" w:semiHidden="1" w:unhideWhenUsed="1"/>
-    <w:lsdException w:name="Smart Link" w:semiHidden="1" w:unhideWhenUsed="1"/>
   </w:latentStyles>
   <w:style w:type="paragraph" w:default="1" w:styleId="Normal">
     <w:name w:val="Normal"/>
@@ -1709,4 +1768,16 @@
     </a:ext>
   </a:extLst>
 </a:theme>
+</file>
+
+<file path=customXml/item1.xml><?xml version="1.0" encoding="utf-8"?>
+<b:Sources xmlns:b="http://schemas.openxmlformats.org/officeDocument/2006/bibliography" xmlns="http://schemas.openxmlformats.org/officeDocument/2006/bibliography" SelectedStyle="\APASixthEditionOfficeOnline.xsl" StyleName="APA" Version="6"/>
+</file>
+
+<file path=customXml/itemProps1.xml><?xml version="1.0" encoding="utf-8"?>
+<ds:datastoreItem xmlns:ds="http://schemas.openxmlformats.org/officeDocument/2006/customXml" ds:itemID="{6B7A82A3-9241-4D5C-AAC0-9F52160091FC}">
+  <ds:schemaRefs>
+    <ds:schemaRef ds:uri="http://schemas.openxmlformats.org/officeDocument/2006/bibliography"/>
+  </ds:schemaRefs>
+</ds:datastoreItem>
 </file>
</xml_diff>

<commit_message>
training plan table is being worked on
</commit_message>
<xml_diff>
--- a/2_training-plan.docx
+++ b/2_training-plan.docx
@@ -7,6 +7,9 @@
         <w:pStyle w:val="Heading1"/>
       </w:pPr>
       <w:r>
+        <w:t xml:space="preserve">B. </w:t>
+      </w:r>
+      <w:r>
         <w:t>BACKGROUND AND GOALS FOR FELLOWSHIP TRAINING</w:t>
       </w:r>
       <w:r>
@@ -27,6 +30,9 @@
         <w:pStyle w:val="Heading2"/>
       </w:pPr>
       <w:r>
+        <w:t xml:space="preserve">B1. </w:t>
+      </w:r>
+      <w:r>
         <w:t xml:space="preserve">Doctoral Dissertation and </w:t>
       </w:r>
       <w:r>
@@ -61,6 +67,9 @@
         <w:pStyle w:val="Heading2"/>
       </w:pPr>
       <w:r>
+        <w:t xml:space="preserve">B2. </w:t>
+      </w:r>
+      <w:r>
         <w:t>Training Goals and Objectives</w:t>
       </w:r>
     </w:p>
@@ -85,6 +94,9 @@
       <w:pPr>
         <w:pStyle w:val="Heading2"/>
       </w:pPr>
+      <w:r>
+        <w:t xml:space="preserve">B3. </w:t>
+      </w:r>
       <w:r>
         <w:t>Activities Planned</w:t>
       </w:r>
@@ -165,13 +177,7 @@
         <w:tc>
           <w:tcPr>
             <w:tcW w:w="3877" w:type="pct"/>
-          </w:tcPr>
-          <w:p/>
-        </w:tc>
-        <w:tc>
-          <w:tcPr>
-            <w:tcW w:w="1123" w:type="pct"/>
-            <w:gridSpan w:val="2"/>
+            <w:vMerge w:val="restart"/>
             <w:vAlign w:val="center"/>
           </w:tcPr>
           <w:p>
@@ -187,53 +193,71 @@
                 <w:b/>
                 <w:bCs/>
               </w:rPr>
-              <w:t>Year (% Effort)</w:t>
-            </w:r>
-          </w:p>
-        </w:tc>
-      </w:tr>
-      <w:tr>
-        <w:tc>
-          <w:tcPr>
-            <w:tcW w:w="3877" w:type="pct"/>
-          </w:tcPr>
-          <w:p/>
-        </w:tc>
-        <w:tc>
-          <w:tcPr>
-            <w:tcW w:w="561" w:type="pct"/>
+              <w:t>Tasks</w:t>
+            </w:r>
+          </w:p>
+        </w:tc>
+        <w:tc>
+          <w:tcPr>
+            <w:tcW w:w="1123" w:type="pct"/>
+            <w:gridSpan w:val="2"/>
+            <w:tcBorders>
+              <w:bottom w:val="nil"/>
+            </w:tcBorders>
             <w:vAlign w:val="center"/>
           </w:tcPr>
           <w:p>
             <w:pPr>
               <w:jc w:val="center"/>
-              <w:rPr>
-                <w:b/>
-                <w:bCs/>
-              </w:rPr>
             </w:pPr>
             <w:r>
-              <w:rPr>
-                <w:b/>
-                <w:bCs/>
-              </w:rPr>
-              <w:t>1</w:t>
-            </w:r>
-          </w:p>
-        </w:tc>
-        <w:tc>
-          <w:tcPr>
-            <w:tcW w:w="561" w:type="pct"/>
+              <w:t>Year (% Effort)</w:t>
+            </w:r>
+          </w:p>
+        </w:tc>
+      </w:tr>
+      <w:tr>
+        <w:tc>
+          <w:tcPr>
+            <w:tcW w:w="3877" w:type="pct"/>
+            <w:vMerge/>
+          </w:tcPr>
+          <w:p/>
+        </w:tc>
+        <w:tc>
+          <w:tcPr>
+            <w:tcW w:w="561" w:type="pct"/>
+            <w:tcBorders>
+              <w:top w:val="nil"/>
+              <w:right w:val="nil"/>
+            </w:tcBorders>
             <w:vAlign w:val="center"/>
           </w:tcPr>
           <w:p>
             <w:pPr>
               <w:jc w:val="center"/>
-              <w:rPr>
-                <w:b/>
-                <w:bCs/>
-              </w:rPr>
             </w:pPr>
+            <w:r>
+              <w:t>1</w:t>
+            </w:r>
+          </w:p>
+        </w:tc>
+        <w:tc>
+          <w:tcPr>
+            <w:tcW w:w="562" w:type="pct"/>
+            <w:tcBorders>
+              <w:top w:val="nil"/>
+              <w:left w:val="nil"/>
+            </w:tcBorders>
+            <w:vAlign w:val="center"/>
+          </w:tcPr>
+          <w:p>
+            <w:pPr>
+              <w:jc w:val="center"/>
+            </w:pPr>
+            <w:r>
+              <w:t>2</w:t>
+            </w:r>
           </w:p>
         </w:tc>
       </w:tr>
@@ -244,17 +268,7 @@
             <w:shd w:val="clear" w:color="auto" w:fill="FCEF58" w:themeFill="background2" w:themeFillShade="BF"/>
           </w:tcPr>
           <w:p>
-            <w:pPr>
-              <w:rPr>
-                <w:b/>
-                <w:bCs/>
-              </w:rPr>
-            </w:pPr>
-            <w:r>
-              <w:rPr>
-                <w:b/>
-                <w:bCs/>
-              </w:rPr>
+            <w:r>
               <w:t xml:space="preserve">Formal Training Plan </w:t>
             </w:r>
           </w:p>
@@ -269,7 +283,7 @@
         </w:tc>
         <w:tc>
           <w:tcPr>
-            <w:tcW w:w="561" w:type="pct"/>
+            <w:tcW w:w="562" w:type="pct"/>
             <w:shd w:val="clear" w:color="auto" w:fill="FCEF58" w:themeFill="background2" w:themeFillShade="BF"/>
             <w:vAlign w:val="center"/>
           </w:tcPr>
@@ -284,10 +298,7 @@
           </w:tcPr>
           <w:p>
             <w:r>
-              <w:t xml:space="preserve">Formal Course </w:t>
-            </w:r>
-            <w:r>
-              <w:t>Work</w:t>
+              <w:t>Formal Course Work</w:t>
             </w:r>
           </w:p>
         </w:tc>
@@ -301,7 +312,7 @@
         </w:tc>
         <w:tc>
           <w:tcPr>
-            <w:tcW w:w="561" w:type="pct"/>
+            <w:tcW w:w="562" w:type="pct"/>
             <w:shd w:val="clear" w:color="auto" w:fill="FEFAC9" w:themeFill="background2"/>
             <w:vAlign w:val="center"/>
           </w:tcPr>
@@ -340,73 +351,73 @@
         </w:tc>
         <w:tc>
           <w:tcPr>
-            <w:tcW w:w="561" w:type="pct"/>
-            <w:vAlign w:val="center"/>
-          </w:tcPr>
-          <w:p/>
-        </w:tc>
-      </w:tr>
-      <w:tr>
-        <w:tc>
-          <w:tcPr>
-            <w:tcW w:w="3877" w:type="pct"/>
-          </w:tcPr>
-          <w:p/>
-        </w:tc>
-        <w:tc>
-          <w:tcPr>
-            <w:tcW w:w="561" w:type="pct"/>
-            <w:vAlign w:val="center"/>
-          </w:tcPr>
-          <w:p/>
-        </w:tc>
-        <w:tc>
-          <w:tcPr>
-            <w:tcW w:w="561" w:type="pct"/>
-            <w:vAlign w:val="center"/>
-          </w:tcPr>
-          <w:p/>
-        </w:tc>
-      </w:tr>
-      <w:tr>
-        <w:tc>
-          <w:tcPr>
-            <w:tcW w:w="3877" w:type="pct"/>
-          </w:tcPr>
-          <w:p/>
-        </w:tc>
-        <w:tc>
-          <w:tcPr>
-            <w:tcW w:w="561" w:type="pct"/>
-            <w:vAlign w:val="center"/>
-          </w:tcPr>
-          <w:p/>
-        </w:tc>
-        <w:tc>
-          <w:tcPr>
-            <w:tcW w:w="561" w:type="pct"/>
-            <w:vAlign w:val="center"/>
-          </w:tcPr>
-          <w:p/>
-        </w:tc>
-      </w:tr>
-      <w:tr>
-        <w:tc>
-          <w:tcPr>
-            <w:tcW w:w="3877" w:type="pct"/>
-          </w:tcPr>
-          <w:p/>
-        </w:tc>
-        <w:tc>
-          <w:tcPr>
-            <w:tcW w:w="561" w:type="pct"/>
-            <w:vAlign w:val="center"/>
-          </w:tcPr>
-          <w:p/>
-        </w:tc>
-        <w:tc>
-          <w:tcPr>
-            <w:tcW w:w="561" w:type="pct"/>
+            <w:tcW w:w="562" w:type="pct"/>
+            <w:vAlign w:val="center"/>
+          </w:tcPr>
+          <w:p/>
+        </w:tc>
+      </w:tr>
+      <w:tr>
+        <w:tc>
+          <w:tcPr>
+            <w:tcW w:w="3877" w:type="pct"/>
+          </w:tcPr>
+          <w:p/>
+        </w:tc>
+        <w:tc>
+          <w:tcPr>
+            <w:tcW w:w="561" w:type="pct"/>
+            <w:vAlign w:val="center"/>
+          </w:tcPr>
+          <w:p/>
+        </w:tc>
+        <w:tc>
+          <w:tcPr>
+            <w:tcW w:w="562" w:type="pct"/>
+            <w:vAlign w:val="center"/>
+          </w:tcPr>
+          <w:p/>
+        </w:tc>
+      </w:tr>
+      <w:tr>
+        <w:tc>
+          <w:tcPr>
+            <w:tcW w:w="3877" w:type="pct"/>
+          </w:tcPr>
+          <w:p/>
+        </w:tc>
+        <w:tc>
+          <w:tcPr>
+            <w:tcW w:w="561" w:type="pct"/>
+            <w:vAlign w:val="center"/>
+          </w:tcPr>
+          <w:p/>
+        </w:tc>
+        <w:tc>
+          <w:tcPr>
+            <w:tcW w:w="562" w:type="pct"/>
+            <w:vAlign w:val="center"/>
+          </w:tcPr>
+          <w:p/>
+        </w:tc>
+      </w:tr>
+      <w:tr>
+        <w:tc>
+          <w:tcPr>
+            <w:tcW w:w="3877" w:type="pct"/>
+          </w:tcPr>
+          <w:p/>
+        </w:tc>
+        <w:tc>
+          <w:tcPr>
+            <w:tcW w:w="561" w:type="pct"/>
+            <w:vAlign w:val="center"/>
+          </w:tcPr>
+          <w:p/>
+        </w:tc>
+        <w:tc>
+          <w:tcPr>
+            <w:tcW w:w="562" w:type="pct"/>
             <w:vAlign w:val="center"/>
           </w:tcPr>
           <w:p/>
@@ -434,7 +445,7 @@
         </w:tc>
         <w:tc>
           <w:tcPr>
-            <w:tcW w:w="561" w:type="pct"/>
+            <w:tcW w:w="562" w:type="pct"/>
             <w:shd w:val="clear" w:color="auto" w:fill="FEFAC9" w:themeFill="background2"/>
             <w:vAlign w:val="center"/>
           </w:tcPr>
@@ -464,7 +475,7 @@
         </w:tc>
         <w:tc>
           <w:tcPr>
-            <w:tcW w:w="561" w:type="pct"/>
+            <w:tcW w:w="562" w:type="pct"/>
             <w:vAlign w:val="center"/>
           </w:tcPr>
           <w:p/>
@@ -479,20 +490,18 @@
             <w:pPr>
               <w:ind w:left="720"/>
             </w:pPr>
-            <w:bookmarkStart w:id="0" w:name="_GoBack"/>
-            <w:bookmarkEnd w:id="0"/>
-          </w:p>
-        </w:tc>
-        <w:tc>
-          <w:tcPr>
-            <w:tcW w:w="561" w:type="pct"/>
-            <w:vAlign w:val="center"/>
-          </w:tcPr>
-          <w:p/>
-        </w:tc>
-        <w:tc>
-          <w:tcPr>
-            <w:tcW w:w="561" w:type="pct"/>
+          </w:p>
+        </w:tc>
+        <w:tc>
+          <w:tcPr>
+            <w:tcW w:w="561" w:type="pct"/>
+            <w:vAlign w:val="center"/>
+          </w:tcPr>
+          <w:p/>
+        </w:tc>
+        <w:tc>
+          <w:tcPr>
+            <w:tcW w:w="562" w:type="pct"/>
             <w:vAlign w:val="center"/>
           </w:tcPr>
           <w:p/>
@@ -521,7 +530,7 @@
         </w:tc>
         <w:tc>
           <w:tcPr>
-            <w:tcW w:w="561" w:type="pct"/>
+            <w:tcW w:w="562" w:type="pct"/>
             <w:vAlign w:val="center"/>
           </w:tcPr>
           <w:p/>
@@ -547,7 +556,7 @@
         </w:tc>
         <w:tc>
           <w:tcPr>
-            <w:tcW w:w="561" w:type="pct"/>
+            <w:tcW w:w="562" w:type="pct"/>
             <w:vAlign w:val="center"/>
           </w:tcPr>
           <w:p/>
@@ -576,51 +585,51 @@
         </w:tc>
         <w:tc>
           <w:tcPr>
-            <w:tcW w:w="561" w:type="pct"/>
-            <w:vAlign w:val="center"/>
-          </w:tcPr>
-          <w:p/>
-        </w:tc>
-      </w:tr>
-      <w:tr>
-        <w:tc>
-          <w:tcPr>
-            <w:tcW w:w="3877" w:type="pct"/>
-          </w:tcPr>
-          <w:p/>
-        </w:tc>
-        <w:tc>
-          <w:tcPr>
-            <w:tcW w:w="561" w:type="pct"/>
-            <w:vAlign w:val="center"/>
-          </w:tcPr>
-          <w:p/>
-        </w:tc>
-        <w:tc>
-          <w:tcPr>
-            <w:tcW w:w="561" w:type="pct"/>
-            <w:vAlign w:val="center"/>
-          </w:tcPr>
-          <w:p/>
-        </w:tc>
-      </w:tr>
-      <w:tr>
-        <w:tc>
-          <w:tcPr>
-            <w:tcW w:w="3877" w:type="pct"/>
-          </w:tcPr>
-          <w:p/>
-        </w:tc>
-        <w:tc>
-          <w:tcPr>
-            <w:tcW w:w="561" w:type="pct"/>
-            <w:vAlign w:val="center"/>
-          </w:tcPr>
-          <w:p/>
-        </w:tc>
-        <w:tc>
-          <w:tcPr>
-            <w:tcW w:w="561" w:type="pct"/>
+            <w:tcW w:w="562" w:type="pct"/>
+            <w:vAlign w:val="center"/>
+          </w:tcPr>
+          <w:p/>
+        </w:tc>
+      </w:tr>
+      <w:tr>
+        <w:tc>
+          <w:tcPr>
+            <w:tcW w:w="3877" w:type="pct"/>
+          </w:tcPr>
+          <w:p/>
+        </w:tc>
+        <w:tc>
+          <w:tcPr>
+            <w:tcW w:w="561" w:type="pct"/>
+            <w:vAlign w:val="center"/>
+          </w:tcPr>
+          <w:p/>
+        </w:tc>
+        <w:tc>
+          <w:tcPr>
+            <w:tcW w:w="562" w:type="pct"/>
+            <w:vAlign w:val="center"/>
+          </w:tcPr>
+          <w:p/>
+        </w:tc>
+      </w:tr>
+      <w:tr>
+        <w:tc>
+          <w:tcPr>
+            <w:tcW w:w="3877" w:type="pct"/>
+          </w:tcPr>
+          <w:p/>
+        </w:tc>
+        <w:tc>
+          <w:tcPr>
+            <w:tcW w:w="561" w:type="pct"/>
+            <w:vAlign w:val="center"/>
+          </w:tcPr>
+          <w:p/>
+        </w:tc>
+        <w:tc>
+          <w:tcPr>
+            <w:tcW w:w="562" w:type="pct"/>
             <w:vAlign w:val="center"/>
           </w:tcPr>
           <w:p/>
@@ -633,17 +642,7 @@
             <w:shd w:val="clear" w:color="auto" w:fill="809EC2" w:themeFill="accent6"/>
           </w:tcPr>
           <w:p>
-            <w:pPr>
-              <w:rPr>
-                <w:b/>
-                <w:bCs/>
-              </w:rPr>
-            </w:pPr>
-            <w:r>
-              <w:rPr>
-                <w:b/>
-                <w:bCs/>
-              </w:rPr>
+            <w:r>
               <w:t>Total Training Effort</w:t>
             </w:r>
           </w:p>
@@ -658,7 +657,7 @@
         </w:tc>
         <w:tc>
           <w:tcPr>
-            <w:tcW w:w="561" w:type="pct"/>
+            <w:tcW w:w="562" w:type="pct"/>
             <w:shd w:val="clear" w:color="auto" w:fill="809EC2" w:themeFill="accent6"/>
             <w:vAlign w:val="center"/>
           </w:tcPr>
@@ -687,7 +686,7 @@
         </w:tc>
         <w:tc>
           <w:tcPr>
-            <w:tcW w:w="561" w:type="pct"/>
+            <w:tcW w:w="562" w:type="pct"/>
             <w:shd w:val="clear" w:color="auto" w:fill="FCEF58" w:themeFill="background2" w:themeFillShade="BF"/>
             <w:vAlign w:val="center"/>
           </w:tcPr>
@@ -716,7 +715,7 @@
         </w:tc>
         <w:tc>
           <w:tcPr>
-            <w:tcW w:w="561" w:type="pct"/>
+            <w:tcW w:w="562" w:type="pct"/>
             <w:shd w:val="clear" w:color="auto" w:fill="FEFAC9" w:themeFill="background2"/>
             <w:vAlign w:val="center"/>
           </w:tcPr>
@@ -733,26 +732,20 @@
               <w:ind w:left="720"/>
             </w:pPr>
             <w:r>
-              <w:t xml:space="preserve">Data </w:t>
-            </w:r>
-            <w:r>
-              <w:t>a</w:t>
-            </w:r>
-            <w:r>
-              <w:t>nalysis</w:t>
-            </w:r>
-          </w:p>
-        </w:tc>
-        <w:tc>
-          <w:tcPr>
-            <w:tcW w:w="561" w:type="pct"/>
-            <w:vAlign w:val="center"/>
-          </w:tcPr>
-          <w:p/>
-        </w:tc>
-        <w:tc>
-          <w:tcPr>
-            <w:tcW w:w="561" w:type="pct"/>
+              <w:t xml:space="preserve">Parent study (Emory Biobank) data collection </w:t>
+            </w:r>
+          </w:p>
+        </w:tc>
+        <w:tc>
+          <w:tcPr>
+            <w:tcW w:w="561" w:type="pct"/>
+            <w:vAlign w:val="center"/>
+          </w:tcPr>
+          <w:p/>
+        </w:tc>
+        <w:tc>
+          <w:tcPr>
+            <w:tcW w:w="562" w:type="pct"/>
             <w:vAlign w:val="center"/>
           </w:tcPr>
           <w:p/>
@@ -768,20 +761,25 @@
               <w:ind w:left="720"/>
             </w:pPr>
             <w:r>
-              <w:t>Derive exploratory variables</w:t>
-            </w:r>
-          </w:p>
-        </w:tc>
-        <w:tc>
-          <w:tcPr>
-            <w:tcW w:w="561" w:type="pct"/>
-            <w:vAlign w:val="center"/>
-          </w:tcPr>
-          <w:p/>
-        </w:tc>
-        <w:tc>
-          <w:tcPr>
-            <w:tcW w:w="561" w:type="pct"/>
+              <w:t xml:space="preserve">Derive </w:t>
+            </w:r>
+            <w:r>
+              <w:t>HRV from ECG signals</w:t>
+            </w:r>
+            <w:bookmarkStart w:id="0" w:name="_GoBack"/>
+            <w:bookmarkEnd w:id="0"/>
+          </w:p>
+        </w:tc>
+        <w:tc>
+          <w:tcPr>
+            <w:tcW w:w="561" w:type="pct"/>
+            <w:vAlign w:val="center"/>
+          </w:tcPr>
+          <w:p/>
+        </w:tc>
+        <w:tc>
+          <w:tcPr>
+            <w:tcW w:w="562" w:type="pct"/>
             <w:vAlign w:val="center"/>
           </w:tcPr>
           <w:p/>
@@ -813,7 +811,7 @@
         </w:tc>
         <w:tc>
           <w:tcPr>
-            <w:tcW w:w="561" w:type="pct"/>
+            <w:tcW w:w="562" w:type="pct"/>
             <w:vAlign w:val="center"/>
           </w:tcPr>
           <w:p/>
@@ -846,7 +844,7 @@
         </w:tc>
         <w:tc>
           <w:tcPr>
-            <w:tcW w:w="561" w:type="pct"/>
+            <w:tcW w:w="562" w:type="pct"/>
             <w:vAlign w:val="center"/>
           </w:tcPr>
           <w:p>
@@ -878,7 +876,7 @@
         </w:tc>
         <w:tc>
           <w:tcPr>
-            <w:tcW w:w="561" w:type="pct"/>
+            <w:tcW w:w="562" w:type="pct"/>
             <w:shd w:val="clear" w:color="auto" w:fill="FEFAC9" w:themeFill="background2"/>
             <w:vAlign w:val="center"/>
           </w:tcPr>
@@ -908,7 +906,7 @@
         </w:tc>
         <w:tc>
           <w:tcPr>
-            <w:tcW w:w="561" w:type="pct"/>
+            <w:tcW w:w="562" w:type="pct"/>
             <w:vAlign w:val="center"/>
           </w:tcPr>
           <w:p/>
@@ -937,7 +935,7 @@
         </w:tc>
         <w:tc>
           <w:tcPr>
-            <w:tcW w:w="561" w:type="pct"/>
+            <w:tcW w:w="562" w:type="pct"/>
             <w:vAlign w:val="center"/>
           </w:tcPr>
           <w:p/>
@@ -966,7 +964,7 @@
         </w:tc>
         <w:tc>
           <w:tcPr>
-            <w:tcW w:w="561" w:type="pct"/>
+            <w:tcW w:w="562" w:type="pct"/>
             <w:vAlign w:val="center"/>
           </w:tcPr>
           <w:p/>
@@ -999,7 +997,7 @@
         </w:tc>
         <w:tc>
           <w:tcPr>
-            <w:tcW w:w="561" w:type="pct"/>
+            <w:tcW w:w="562" w:type="pct"/>
             <w:vAlign w:val="center"/>
           </w:tcPr>
           <w:p>
@@ -1034,7 +1032,7 @@
         </w:tc>
         <w:tc>
           <w:tcPr>
-            <w:tcW w:w="561" w:type="pct"/>
+            <w:tcW w:w="562" w:type="pct"/>
             <w:shd w:val="clear" w:color="auto" w:fill="FEFAC9" w:themeFill="background2"/>
             <w:vAlign w:val="center"/>
           </w:tcPr>
@@ -1070,7 +1068,7 @@
         </w:tc>
         <w:tc>
           <w:tcPr>
-            <w:tcW w:w="561" w:type="pct"/>
+            <w:tcW w:w="562" w:type="pct"/>
             <w:vAlign w:val="center"/>
           </w:tcPr>
           <w:p>
@@ -1103,7 +1101,7 @@
         </w:tc>
         <w:tc>
           <w:tcPr>
-            <w:tcW w:w="561" w:type="pct"/>
+            <w:tcW w:w="562" w:type="pct"/>
             <w:vAlign w:val="center"/>
           </w:tcPr>
           <w:p>
@@ -1133,7 +1131,7 @@
         </w:tc>
         <w:tc>
           <w:tcPr>
-            <w:tcW w:w="561" w:type="pct"/>
+            <w:tcW w:w="562" w:type="pct"/>
             <w:vAlign w:val="center"/>
           </w:tcPr>
           <w:p/>
@@ -1146,17 +1144,7 @@
             <w:shd w:val="clear" w:color="auto" w:fill="809EC2" w:themeFill="accent6"/>
           </w:tcPr>
           <w:p>
-            <w:pPr>
-              <w:rPr>
-                <w:b/>
-                <w:bCs/>
-              </w:rPr>
-            </w:pPr>
-            <w:r>
-              <w:rPr>
-                <w:b/>
-                <w:bCs/>
-              </w:rPr>
+            <w:r>
               <w:t>Total Research Effort</w:t>
             </w:r>
           </w:p>
@@ -1171,7 +1159,7 @@
         </w:tc>
         <w:tc>
           <w:tcPr>
-            <w:tcW w:w="561" w:type="pct"/>
+            <w:tcW w:w="562" w:type="pct"/>
             <w:shd w:val="clear" w:color="auto" w:fill="809EC2" w:themeFill="accent6"/>
             <w:vAlign w:val="center"/>
           </w:tcPr>
@@ -1200,7 +1188,7 @@
         </w:tc>
         <w:tc>
           <w:tcPr>
-            <w:tcW w:w="561" w:type="pct"/>
+            <w:tcW w:w="562" w:type="pct"/>
             <w:shd w:val="clear" w:color="auto" w:fill="FCEF58" w:themeFill="background2" w:themeFillShade="BF"/>
             <w:vAlign w:val="center"/>
           </w:tcPr>
@@ -1231,7 +1219,7 @@
         </w:tc>
         <w:tc>
           <w:tcPr>
-            <w:tcW w:w="561" w:type="pct"/>
+            <w:tcW w:w="562" w:type="pct"/>
             <w:vAlign w:val="center"/>
           </w:tcPr>
           <w:p>
@@ -1248,17 +1236,7 @@
             <w:shd w:val="clear" w:color="auto" w:fill="809EC2" w:themeFill="accent6"/>
           </w:tcPr>
           <w:p>
-            <w:pPr>
-              <w:rPr>
-                <w:b/>
-                <w:bCs/>
-              </w:rPr>
-            </w:pPr>
-            <w:r>
-              <w:rPr>
-                <w:b/>
-                <w:bCs/>
-              </w:rPr>
+            <w:r>
               <w:t>Total Training, Research, and Clinical Effort</w:t>
             </w:r>
           </w:p>
@@ -1277,7 +1255,7 @@
         </w:tc>
         <w:tc>
           <w:tcPr>
-            <w:tcW w:w="561" w:type="pct"/>
+            <w:tcW w:w="562" w:type="pct"/>
             <w:shd w:val="clear" w:color="auto" w:fill="809EC2" w:themeFill="accent6"/>
             <w:vAlign w:val="center"/>
           </w:tcPr>
@@ -1310,7 +1288,6 @@
     <w:lvl w:ilvl="0" w:tplc="4808EF8C">
       <w:start w:val="1"/>
       <w:numFmt w:val="decimal"/>
-      <w:pStyle w:val="Heading2"/>
       <w:lvlText w:val="%1."/>
       <w:lvlJc w:val="left"/>
       <w:pPr>
@@ -2009,11 +1986,9 @@
     <w:uiPriority w:val="9"/>
     <w:unhideWhenUsed/>
     <w:qFormat/>
-    <w:rsid w:val="000F780A"/>
+    <w:rsid w:val="009621F9"/>
     <w:pPr>
-      <w:numPr>
-        <w:numId w:val="3"/>
-      </w:numPr>
+      <w:ind w:left="0"/>
       <w:outlineLvl w:val="1"/>
     </w:pPr>
     <w:rPr>
@@ -2082,7 +2057,7 @@
     <w:basedOn w:val="DefaultParagraphFont"/>
     <w:link w:val="Heading2"/>
     <w:uiPriority w:val="9"/>
-    <w:rsid w:val="000F780A"/>
+    <w:rsid w:val="009621F9"/>
     <w:rPr>
       <w:rFonts w:ascii="Arial" w:hAnsi="Arial" w:cs="Arial"/>
       <w:b/>
@@ -2464,7 +2439,7 @@
 </file>
 
 <file path=customXml/itemProps1.xml><?xml version="1.0" encoding="utf-8"?>
-<ds:datastoreItem xmlns:ds="http://schemas.openxmlformats.org/officeDocument/2006/customXml" ds:itemID="{E03BC65F-309D-FB49-811B-24B4826126F9}">
+<ds:datastoreItem xmlns:ds="http://schemas.openxmlformats.org/officeDocument/2006/customXml" ds:itemID="{F760412D-37C3-BA4E-B292-5DE3CAB79798}">
   <ds:schemaRefs>
     <ds:schemaRef ds:uri="http://schemas.openxmlformats.org/officeDocument/2006/bibliography"/>
   </ds:schemaRefs>

</xml_diff>